<commit_message>
sequence diagram các chức năng chung
</commit_message>
<xml_diff>
--- a/Hệ thống đặt sân bóng.docx
+++ b/Hệ thống đặt sân bóng.docx
@@ -6557,6 +6557,369 @@
                     <a:ln>
                       <a:noFill/>
                     </a:ln>
+                  </pic:spPr>
+                </pic:pic>
+              </a:graphicData>
+            </a:graphic>
+          </wp:inline>
+        </w:drawing>
+      </w:r>
+    </w:p>
+    <w:p>
+      <w:pPr>
+        <w:pStyle w:val="ListParagraph"/>
+        <w:numPr>
+          <w:ilvl w:val="0"/>
+          <w:numId w:val="3"/>
+        </w:numPr>
+        <w:rPr>
+          <w:sz w:val="28"/>
+          <w:szCs w:val="28"/>
+        </w:rPr>
+      </w:pPr>
+      <w:r>
+        <w:rPr>
+          <w:sz w:val="28"/>
+          <w:szCs w:val="28"/>
+        </w:rPr>
+        <w:t>Sequence Diagram</w:t>
+      </w:r>
+    </w:p>
+    <w:p>
+      <w:pPr>
+        <w:pStyle w:val="ListParagraph"/>
+        <w:numPr>
+          <w:ilvl w:val="1"/>
+          <w:numId w:val="3"/>
+        </w:numPr>
+        <w:rPr>
+          <w:sz w:val="28"/>
+          <w:szCs w:val="28"/>
+        </w:rPr>
+      </w:pPr>
+      <w:r>
+        <w:rPr>
+          <w:sz w:val="28"/>
+          <w:szCs w:val="28"/>
+        </w:rPr>
+        <w:lastRenderedPageBreak/>
+        <w:t>Đăng ký</w:t>
+      </w:r>
+      <w:r>
+        <w:rPr>
+          <w:sz w:val="28"/>
+          <w:szCs w:val="28"/>
+        </w:rPr>
+        <w:br/>
+      </w:r>
+      <w:r>
+        <w:rPr>
+          <w:sz w:val="28"/>
+          <w:szCs w:val="28"/>
+        </w:rPr>
+        <w:drawing>
+          <wp:inline distT="0" distB="0" distL="0" distR="0" wp14:anchorId="7249AFE0" wp14:editId="17CF9FF6">
+            <wp:extent cx="5943600" cy="4190365"/>
+            <wp:effectExtent l="0" t="0" r="0" b="635"/>
+            <wp:docPr id="4" name="Picture 4"/>
+            <wp:cNvGraphicFramePr>
+              <a:graphicFrameLocks xmlns:a="http://schemas.openxmlformats.org/drawingml/2006/main" noChangeAspect="1"/>
+            </wp:cNvGraphicFramePr>
+            <a:graphic xmlns:a="http://schemas.openxmlformats.org/drawingml/2006/main">
+              <a:graphicData uri="http://schemas.openxmlformats.org/drawingml/2006/picture">
+                <pic:pic xmlns:pic="http://schemas.openxmlformats.org/drawingml/2006/picture">
+                  <pic:nvPicPr>
+                    <pic:cNvPr id="1" name=""/>
+                    <pic:cNvPicPr/>
+                  </pic:nvPicPr>
+                  <pic:blipFill>
+                    <a:blip r:embed="rId8"/>
+                    <a:stretch>
+                      <a:fillRect/>
+                    </a:stretch>
+                  </pic:blipFill>
+                  <pic:spPr>
+                    <a:xfrm>
+                      <a:off x="0" y="0"/>
+                      <a:ext cx="5943600" cy="4190365"/>
+                    </a:xfrm>
+                    <a:prstGeom prst="rect">
+                      <a:avLst/>
+                    </a:prstGeom>
+                  </pic:spPr>
+                </pic:pic>
+              </a:graphicData>
+            </a:graphic>
+          </wp:inline>
+        </w:drawing>
+      </w:r>
+    </w:p>
+    <w:p>
+      <w:pPr>
+        <w:pStyle w:val="ListParagraph"/>
+        <w:numPr>
+          <w:ilvl w:val="1"/>
+          <w:numId w:val="3"/>
+        </w:numPr>
+        <w:rPr>
+          <w:sz w:val="28"/>
+          <w:szCs w:val="28"/>
+        </w:rPr>
+      </w:pPr>
+      <w:r>
+        <w:rPr>
+          <w:sz w:val="28"/>
+          <w:szCs w:val="28"/>
+        </w:rPr>
+        <w:lastRenderedPageBreak/>
+        <w:t>Đăng nhập</w:t>
+      </w:r>
+      <w:r>
+        <w:rPr>
+          <w:sz w:val="28"/>
+          <w:szCs w:val="28"/>
+        </w:rPr>
+        <w:br/>
+      </w:r>
+      <w:r>
+        <w:rPr>
+          <w:sz w:val="28"/>
+          <w:szCs w:val="28"/>
+        </w:rPr>
+        <w:drawing>
+          <wp:inline distT="0" distB="0" distL="0" distR="0" wp14:anchorId="1439E87D" wp14:editId="3C536C94">
+            <wp:extent cx="5943600" cy="3759200"/>
+            <wp:effectExtent l="0" t="0" r="0" b="0"/>
+            <wp:docPr id="6" name="Picture 6"/>
+            <wp:cNvGraphicFramePr>
+              <a:graphicFrameLocks xmlns:a="http://schemas.openxmlformats.org/drawingml/2006/main" noChangeAspect="1"/>
+            </wp:cNvGraphicFramePr>
+            <a:graphic xmlns:a="http://schemas.openxmlformats.org/drawingml/2006/main">
+              <a:graphicData uri="http://schemas.openxmlformats.org/drawingml/2006/picture">
+                <pic:pic xmlns:pic="http://schemas.openxmlformats.org/drawingml/2006/picture">
+                  <pic:nvPicPr>
+                    <pic:cNvPr id="1" name=""/>
+                    <pic:cNvPicPr/>
+                  </pic:nvPicPr>
+                  <pic:blipFill>
+                    <a:blip r:embed="rId9"/>
+                    <a:stretch>
+                      <a:fillRect/>
+                    </a:stretch>
+                  </pic:blipFill>
+                  <pic:spPr>
+                    <a:xfrm>
+                      <a:off x="0" y="0"/>
+                      <a:ext cx="5943600" cy="3759200"/>
+                    </a:xfrm>
+                    <a:prstGeom prst="rect">
+                      <a:avLst/>
+                    </a:prstGeom>
+                  </pic:spPr>
+                </pic:pic>
+              </a:graphicData>
+            </a:graphic>
+          </wp:inline>
+        </w:drawing>
+      </w:r>
+    </w:p>
+    <w:p>
+      <w:pPr>
+        <w:pStyle w:val="ListParagraph"/>
+        <w:numPr>
+          <w:ilvl w:val="1"/>
+          <w:numId w:val="3"/>
+        </w:numPr>
+        <w:rPr>
+          <w:sz w:val="28"/>
+          <w:szCs w:val="28"/>
+        </w:rPr>
+      </w:pPr>
+      <w:r>
+        <w:rPr>
+          <w:sz w:val="28"/>
+          <w:szCs w:val="28"/>
+        </w:rPr>
+        <w:t>Quản lý thông tin</w:t>
+      </w:r>
+      <w:r>
+        <w:rPr>
+          <w:sz w:val="28"/>
+          <w:szCs w:val="28"/>
+        </w:rPr>
+        <w:br/>
+      </w:r>
+      <w:r>
+        <w:rPr>
+          <w:sz w:val="28"/>
+          <w:szCs w:val="28"/>
+        </w:rPr>
+        <w:drawing>
+          <wp:inline distT="0" distB="0" distL="0" distR="0" wp14:anchorId="41714E00" wp14:editId="3C03025B">
+            <wp:extent cx="5943600" cy="3971925"/>
+            <wp:effectExtent l="0" t="0" r="0" b="9525"/>
+            <wp:docPr id="7" name="Picture 7"/>
+            <wp:cNvGraphicFramePr>
+              <a:graphicFrameLocks xmlns:a="http://schemas.openxmlformats.org/drawingml/2006/main" noChangeAspect="1"/>
+            </wp:cNvGraphicFramePr>
+            <a:graphic xmlns:a="http://schemas.openxmlformats.org/drawingml/2006/main">
+              <a:graphicData uri="http://schemas.openxmlformats.org/drawingml/2006/picture">
+                <pic:pic xmlns:pic="http://schemas.openxmlformats.org/drawingml/2006/picture">
+                  <pic:nvPicPr>
+                    <pic:cNvPr id="1" name=""/>
+                    <pic:cNvPicPr/>
+                  </pic:nvPicPr>
+                  <pic:blipFill>
+                    <a:blip r:embed="rId10"/>
+                    <a:stretch>
+                      <a:fillRect/>
+                    </a:stretch>
+                  </pic:blipFill>
+                  <pic:spPr>
+                    <a:xfrm>
+                      <a:off x="0" y="0"/>
+                      <a:ext cx="5943600" cy="3971925"/>
+                    </a:xfrm>
+                    <a:prstGeom prst="rect">
+                      <a:avLst/>
+                    </a:prstGeom>
+                  </pic:spPr>
+                </pic:pic>
+              </a:graphicData>
+            </a:graphic>
+          </wp:inline>
+        </w:drawing>
+      </w:r>
+    </w:p>
+    <w:p>
+      <w:pPr>
+        <w:pStyle w:val="ListParagraph"/>
+        <w:numPr>
+          <w:ilvl w:val="1"/>
+          <w:numId w:val="3"/>
+        </w:numPr>
+        <w:rPr>
+          <w:sz w:val="28"/>
+          <w:szCs w:val="28"/>
+        </w:rPr>
+      </w:pPr>
+      <w:r>
+        <w:rPr>
+          <w:sz w:val="28"/>
+          <w:szCs w:val="28"/>
+        </w:rPr>
+        <w:lastRenderedPageBreak/>
+        <w:t>Hiển thị danh sách sân bóng</w:t>
+      </w:r>
+      <w:r>
+        <w:rPr>
+          <w:sz w:val="28"/>
+          <w:szCs w:val="28"/>
+        </w:rPr>
+        <w:br/>
+      </w:r>
+      <w:r>
+        <w:rPr>
+          <w:sz w:val="28"/>
+          <w:szCs w:val="28"/>
+        </w:rPr>
+        <w:drawing>
+          <wp:inline distT="0" distB="0" distL="0" distR="0" wp14:anchorId="189229C7" wp14:editId="10BE9037">
+            <wp:extent cx="5943600" cy="2752090"/>
+            <wp:effectExtent l="0" t="0" r="0" b="0"/>
+            <wp:docPr id="8" name="Picture 8"/>
+            <wp:cNvGraphicFramePr>
+              <a:graphicFrameLocks xmlns:a="http://schemas.openxmlformats.org/drawingml/2006/main" noChangeAspect="1"/>
+            </wp:cNvGraphicFramePr>
+            <a:graphic xmlns:a="http://schemas.openxmlformats.org/drawingml/2006/main">
+              <a:graphicData uri="http://schemas.openxmlformats.org/drawingml/2006/picture">
+                <pic:pic xmlns:pic="http://schemas.openxmlformats.org/drawingml/2006/picture">
+                  <pic:nvPicPr>
+                    <pic:cNvPr id="1" name=""/>
+                    <pic:cNvPicPr/>
+                  </pic:nvPicPr>
+                  <pic:blipFill>
+                    <a:blip r:embed="rId11"/>
+                    <a:stretch>
+                      <a:fillRect/>
+                    </a:stretch>
+                  </pic:blipFill>
+                  <pic:spPr>
+                    <a:xfrm>
+                      <a:off x="0" y="0"/>
+                      <a:ext cx="5943600" cy="2752090"/>
+                    </a:xfrm>
+                    <a:prstGeom prst="rect">
+                      <a:avLst/>
+                    </a:prstGeom>
+                  </pic:spPr>
+                </pic:pic>
+              </a:graphicData>
+            </a:graphic>
+          </wp:inline>
+        </w:drawing>
+      </w:r>
+    </w:p>
+    <w:p>
+      <w:pPr>
+        <w:pStyle w:val="ListParagraph"/>
+        <w:numPr>
+          <w:ilvl w:val="1"/>
+          <w:numId w:val="3"/>
+        </w:numPr>
+        <w:rPr>
+          <w:sz w:val="28"/>
+          <w:szCs w:val="28"/>
+        </w:rPr>
+      </w:pPr>
+      <w:r>
+        <w:rPr>
+          <w:sz w:val="28"/>
+          <w:szCs w:val="28"/>
+        </w:rPr>
+        <w:t>Xem chi tiết sân bóng</w:t>
+      </w:r>
+      <w:r>
+        <w:rPr>
+          <w:sz w:val="28"/>
+          <w:szCs w:val="28"/>
+        </w:rPr>
+        <w:br/>
+      </w:r>
+      <w:r>
+        <w:rPr>
+          <w:sz w:val="28"/>
+          <w:szCs w:val="28"/>
+        </w:rPr>
+        <w:drawing>
+          <wp:inline distT="0" distB="0" distL="0" distR="0" wp14:anchorId="28C8D542" wp14:editId="3ABC088F">
+            <wp:extent cx="5943600" cy="3405505"/>
+            <wp:effectExtent l="0" t="0" r="0" b="4445"/>
+            <wp:docPr id="9" name="Picture 9"/>
+            <wp:cNvGraphicFramePr>
+              <a:graphicFrameLocks xmlns:a="http://schemas.openxmlformats.org/drawingml/2006/main" noChangeAspect="1"/>
+            </wp:cNvGraphicFramePr>
+            <a:graphic xmlns:a="http://schemas.openxmlformats.org/drawingml/2006/main">
+              <a:graphicData uri="http://schemas.openxmlformats.org/drawingml/2006/picture">
+                <pic:pic xmlns:pic="http://schemas.openxmlformats.org/drawingml/2006/picture">
+                  <pic:nvPicPr>
+                    <pic:cNvPr id="1" name=""/>
+                    <pic:cNvPicPr/>
+                  </pic:nvPicPr>
+                  <pic:blipFill>
+                    <a:blip r:embed="rId12"/>
+                    <a:stretch>
+                      <a:fillRect/>
+                    </a:stretch>
+                  </pic:blipFill>
+                  <pic:spPr>
+                    <a:xfrm>
+                      <a:off x="0" y="0"/>
+                      <a:ext cx="5943600" cy="3405505"/>
+                    </a:xfrm>
+                    <a:prstGeom prst="rect">
+                      <a:avLst/>
+                    </a:prstGeom>
                   </pic:spPr>
                 </pic:pic>
               </a:graphicData>

</xml_diff>